<commit_message>
Add a new demo: Precomputed Atmosphere Rendering
</commit_message>
<xml_diff>
--- a/docs/Differential Geometry/1 Curves.docx
+++ b/docs/Differential Geometry/1 Curves.docx
@@ -2564,7 +2564,7 @@
                 <w:sz w:val="20"/>
                 <w:szCs w:val="20"/>
               </w:rPr>
-              <m:t>n</m:t>
+              <m:t>3</m:t>
             </m:r>
           </m:sup>
         </m:sSup>
@@ -7067,7 +7067,7 @@
                 <w:sz w:val="20"/>
                 <w:szCs w:val="20"/>
               </w:rPr>
-              <m:t>n</m:t>
+              <m:t>3</m:t>
             </m:r>
           </m:sup>
         </m:sSup>
@@ -7910,7 +7910,33 @@
           <w:sz w:val="20"/>
           <w:szCs w:val="20"/>
         </w:rPr>
-        <w:t>是关于t的变量,而曲线的长</w:t>
+        <w:t>是关于变量</w:t>
+      </w:r>
+      <m:oMath>
+        <m:r>
+          <w:rPr>
+            <w:rFonts w:ascii="Cambria Math" w:eastAsia="宋体" w:hAnsi="Cambria Math" w:hint="eastAsia"/>
+            <w:sz w:val="20"/>
+            <w:szCs w:val="20"/>
+          </w:rPr>
+          <m:t>t</m:t>
+        </m:r>
+      </m:oMath>
+      <w:r>
+        <w:rPr>
+          <w:rFonts w:ascii="宋体" w:eastAsia="宋体" w:hAnsi="宋体" w:hint="eastAsia"/>
+          <w:sz w:val="20"/>
+          <w:szCs w:val="20"/>
+        </w:rPr>
+        <w:t>的函数</w:t>
+      </w:r>
+      <w:r>
+        <w:rPr>
+          <w:rFonts w:ascii="宋体" w:eastAsia="宋体" w:hAnsi="宋体" w:hint="eastAsia"/>
+          <w:sz w:val="20"/>
+          <w:szCs w:val="20"/>
+        </w:rPr>
+        <w:t>,而曲线的长</w:t>
       </w:r>
       <m:oMath>
         <m:r>
@@ -17152,6 +17178,382 @@
           <w:szCs w:val="20"/>
         </w:rPr>
       </w:pPr>
+      <w:r>
+        <w:rPr>
+          <w:rFonts w:ascii="宋体" w:eastAsia="宋体" w:hAnsi="宋体"/>
+          <w:sz w:val="20"/>
+          <w:szCs w:val="20"/>
+        </w:rPr>
+        <w:tab/>
+      </w:r>
+      <w:r>
+        <w:rPr>
+          <w:rFonts w:ascii="宋体" w:eastAsia="宋体" w:hAnsi="宋体" w:hint="eastAsia"/>
+          <w:sz w:val="20"/>
+          <w:szCs w:val="20"/>
+        </w:rPr>
+        <w:t>扭力的一种直观形式</w:t>
+      </w:r>
+    </w:p>
+    <w:p>
+      <w:pPr>
+        <w:rPr>
+          <w:rFonts w:ascii="宋体" w:eastAsia="宋体" w:hAnsi="宋体"/>
+          <w:sz w:val="20"/>
+          <w:szCs w:val="20"/>
+        </w:rPr>
+      </w:pPr>
+      <m:oMathPara>
+        <m:oMath>
+          <m:r>
+            <w:rPr>
+              <w:rFonts w:ascii="Cambria Math" w:eastAsia="宋体" w:hAnsi="Cambria Math"/>
+              <w:sz w:val="20"/>
+              <w:szCs w:val="20"/>
+            </w:rPr>
+            <m:t>τ</m:t>
+          </m:r>
+          <m:d>
+            <m:dPr>
+              <m:ctrlPr>
+                <w:rPr>
+                  <w:rFonts w:ascii="Cambria Math" w:eastAsia="宋体" w:hAnsi="Cambria Math"/>
+                  <w:i/>
+                  <w:sz w:val="20"/>
+                  <w:szCs w:val="20"/>
+                </w:rPr>
+              </m:ctrlPr>
+            </m:dPr>
+            <m:e>
+              <m:r>
+                <w:rPr>
+                  <w:rFonts w:ascii="Cambria Math" w:eastAsia="宋体" w:hAnsi="Cambria Math"/>
+                  <w:sz w:val="20"/>
+                  <w:szCs w:val="20"/>
+                </w:rPr>
+                <m:t>s</m:t>
+              </m:r>
+            </m:e>
+          </m:d>
+          <m:r>
+            <w:rPr>
+              <w:rFonts w:ascii="Cambria Math" w:eastAsia="宋体" w:hAnsi="Cambria Math"/>
+              <w:sz w:val="20"/>
+              <w:szCs w:val="20"/>
+            </w:rPr>
+            <m:t>=-</m:t>
+          </m:r>
+          <m:f>
+            <m:fPr>
+              <m:ctrlPr>
+                <w:rPr>
+                  <w:rFonts w:ascii="Cambria Math" w:eastAsia="宋体" w:hAnsi="Cambria Math"/>
+                  <w:i/>
+                  <w:sz w:val="20"/>
+                  <w:szCs w:val="20"/>
+                </w:rPr>
+              </m:ctrlPr>
+            </m:fPr>
+            <m:num>
+              <m:d>
+                <m:dPr>
+                  <m:ctrlPr>
+                    <w:rPr>
+                      <w:rFonts w:ascii="Cambria Math" w:eastAsia="宋体" w:hAnsi="Cambria Math"/>
+                      <w:i/>
+                      <w:sz w:val="20"/>
+                      <w:szCs w:val="20"/>
+                    </w:rPr>
+                  </m:ctrlPr>
+                </m:dPr>
+                <m:e>
+                  <m:sSup>
+                    <m:sSupPr>
+                      <m:ctrlPr>
+                        <w:rPr>
+                          <w:rFonts w:ascii="Cambria Math" w:eastAsia="宋体" w:hAnsi="Cambria Math"/>
+                          <w:b/>
+                          <w:bCs/>
+                          <w:i/>
+                          <w:sz w:val="20"/>
+                          <w:szCs w:val="20"/>
+                        </w:rPr>
+                      </m:ctrlPr>
+                    </m:sSupPr>
+                    <m:e>
+                      <m:r>
+                        <m:rPr>
+                          <m:sty m:val="bi"/>
+                        </m:rPr>
+                        <w:rPr>
+                          <w:rFonts w:ascii="Cambria Math" w:eastAsia="宋体" w:hAnsi="Cambria Math"/>
+                          <w:sz w:val="20"/>
+                          <w:szCs w:val="20"/>
+                        </w:rPr>
+                        <m:t>r</m:t>
+                      </m:r>
+                    </m:e>
+                    <m:sup>
+                      <m:r>
+                        <m:rPr>
+                          <m:sty m:val="bi"/>
+                        </m:rPr>
+                        <w:rPr>
+                          <w:rFonts w:ascii="Cambria Math" w:eastAsia="宋体" w:hAnsi="Cambria Math"/>
+                          <w:sz w:val="20"/>
+                          <w:szCs w:val="20"/>
+                        </w:rPr>
+                        <m:t>'</m:t>
+                      </m:r>
+                    </m:sup>
+                  </m:sSup>
+                  <m:d>
+                    <m:dPr>
+                      <m:ctrlPr>
+                        <w:rPr>
+                          <w:rFonts w:ascii="Cambria Math" w:eastAsia="宋体" w:hAnsi="Cambria Math"/>
+                          <w:i/>
+                          <w:sz w:val="20"/>
+                          <w:szCs w:val="20"/>
+                        </w:rPr>
+                      </m:ctrlPr>
+                    </m:dPr>
+                    <m:e>
+                      <m:r>
+                        <w:rPr>
+                          <w:rFonts w:ascii="Cambria Math" w:eastAsia="宋体" w:hAnsi="Cambria Math"/>
+                          <w:sz w:val="20"/>
+                          <w:szCs w:val="20"/>
+                        </w:rPr>
+                        <m:t>s</m:t>
+                      </m:r>
+                    </m:e>
+                  </m:d>
+                  <m:r>
+                    <w:rPr>
+                      <w:rFonts w:ascii="Cambria Math" w:eastAsia="宋体" w:hAnsi="Cambria Math"/>
+                      <w:sz w:val="20"/>
+                      <w:szCs w:val="20"/>
+                    </w:rPr>
+                    <m:t>×</m:t>
+                  </m:r>
+                  <m:sSup>
+                    <m:sSupPr>
+                      <m:ctrlPr>
+                        <w:rPr>
+                          <w:rFonts w:ascii="Cambria Math" w:eastAsia="宋体" w:hAnsi="Cambria Math"/>
+                          <w:b/>
+                          <w:bCs/>
+                          <w:i/>
+                          <w:sz w:val="20"/>
+                          <w:szCs w:val="20"/>
+                        </w:rPr>
+                      </m:ctrlPr>
+                    </m:sSupPr>
+                    <m:e>
+                      <m:r>
+                        <m:rPr>
+                          <m:sty m:val="bi"/>
+                        </m:rPr>
+                        <w:rPr>
+                          <w:rFonts w:ascii="Cambria Math" w:eastAsia="宋体" w:hAnsi="Cambria Math"/>
+                          <w:sz w:val="20"/>
+                          <w:szCs w:val="20"/>
+                        </w:rPr>
+                        <m:t>r</m:t>
+                      </m:r>
+                    </m:e>
+                    <m:sup>
+                      <m:r>
+                        <m:rPr>
+                          <m:sty m:val="bi"/>
+                        </m:rPr>
+                        <w:rPr>
+                          <w:rFonts w:ascii="Cambria Math" w:eastAsia="宋体" w:hAnsi="Cambria Math"/>
+                          <w:sz w:val="20"/>
+                          <w:szCs w:val="20"/>
+                        </w:rPr>
+                        <m:t>''</m:t>
+                      </m:r>
+                    </m:sup>
+                  </m:sSup>
+                  <m:d>
+                    <m:dPr>
+                      <m:ctrlPr>
+                        <w:rPr>
+                          <w:rFonts w:ascii="Cambria Math" w:eastAsia="宋体" w:hAnsi="Cambria Math"/>
+                          <w:i/>
+                          <w:sz w:val="20"/>
+                          <w:szCs w:val="20"/>
+                        </w:rPr>
+                      </m:ctrlPr>
+                    </m:dPr>
+                    <m:e>
+                      <m:r>
+                        <w:rPr>
+                          <w:rFonts w:ascii="Cambria Math" w:eastAsia="宋体" w:hAnsi="Cambria Math"/>
+                          <w:sz w:val="20"/>
+                          <w:szCs w:val="20"/>
+                        </w:rPr>
+                        <m:t>s</m:t>
+                      </m:r>
+                    </m:e>
+                  </m:d>
+                </m:e>
+              </m:d>
+              <m:r>
+                <w:rPr>
+                  <w:rFonts w:ascii="Cambria Math" w:eastAsia="宋体" w:hAnsi="Cambria Math"/>
+                  <w:sz w:val="20"/>
+                  <w:szCs w:val="20"/>
+                </w:rPr>
+                <m:t>∙</m:t>
+              </m:r>
+              <m:sSup>
+                <m:sSupPr>
+                  <m:ctrlPr>
+                    <w:rPr>
+                      <w:rFonts w:ascii="Cambria Math" w:eastAsia="宋体" w:hAnsi="Cambria Math"/>
+                      <w:b/>
+                      <w:bCs/>
+                      <w:i/>
+                      <w:sz w:val="20"/>
+                      <w:szCs w:val="20"/>
+                    </w:rPr>
+                  </m:ctrlPr>
+                </m:sSupPr>
+                <m:e>
+                  <m:r>
+                    <m:rPr>
+                      <m:sty m:val="bi"/>
+                    </m:rPr>
+                    <w:rPr>
+                      <w:rFonts w:ascii="Cambria Math" w:eastAsia="宋体" w:hAnsi="Cambria Math"/>
+                      <w:sz w:val="20"/>
+                      <w:szCs w:val="20"/>
+                    </w:rPr>
+                    <m:t>r</m:t>
+                  </m:r>
+                </m:e>
+                <m:sup>
+                  <m:r>
+                    <m:rPr>
+                      <m:sty m:val="bi"/>
+                    </m:rPr>
+                    <w:rPr>
+                      <w:rFonts w:ascii="Cambria Math" w:eastAsia="宋体" w:hAnsi="Cambria Math"/>
+                      <w:sz w:val="20"/>
+                      <w:szCs w:val="20"/>
+                    </w:rPr>
+                    <m:t>'''</m:t>
+                  </m:r>
+                </m:sup>
+              </m:sSup>
+              <m:d>
+                <m:dPr>
+                  <m:ctrlPr>
+                    <w:rPr>
+                      <w:rFonts w:ascii="Cambria Math" w:eastAsia="宋体" w:hAnsi="Cambria Math"/>
+                      <w:i/>
+                      <w:sz w:val="20"/>
+                      <w:szCs w:val="20"/>
+                    </w:rPr>
+                  </m:ctrlPr>
+                </m:dPr>
+                <m:e>
+                  <m:r>
+                    <w:rPr>
+                      <w:rFonts w:ascii="Cambria Math" w:eastAsia="宋体" w:hAnsi="Cambria Math"/>
+                      <w:sz w:val="20"/>
+                      <w:szCs w:val="20"/>
+                    </w:rPr>
+                    <m:t>s</m:t>
+                  </m:r>
+                </m:e>
+              </m:d>
+            </m:num>
+            <m:den>
+              <m:sSup>
+                <m:sSupPr>
+                  <m:ctrlPr>
+                    <w:rPr>
+                      <w:rFonts w:ascii="Cambria Math" w:eastAsia="宋体" w:hAnsi="Cambria Math"/>
+                      <w:i/>
+                      <w:sz w:val="20"/>
+                      <w:szCs w:val="20"/>
+                    </w:rPr>
+                  </m:ctrlPr>
+                </m:sSupPr>
+                <m:e>
+                  <m:d>
+                    <m:dPr>
+                      <m:ctrlPr>
+                        <w:rPr>
+                          <w:rFonts w:ascii="Cambria Math" w:eastAsia="宋体" w:hAnsi="Cambria Math"/>
+                          <w:i/>
+                          <w:sz w:val="20"/>
+                          <w:szCs w:val="20"/>
+                        </w:rPr>
+                      </m:ctrlPr>
+                    </m:dPr>
+                    <m:e>
+                      <m:r>
+                        <w:rPr>
+                          <w:rFonts w:ascii="Cambria Math" w:eastAsia="宋体" w:hAnsi="Cambria Math" w:cs="Times New Roman"/>
+                          <w:sz w:val="20"/>
+                          <w:szCs w:val="20"/>
+                        </w:rPr>
+                        <m:t>κ</m:t>
+                      </m:r>
+                      <m:d>
+                        <m:dPr>
+                          <m:ctrlPr>
+                            <w:rPr>
+                              <w:rFonts w:ascii="Cambria Math" w:eastAsia="宋体" w:hAnsi="Cambria Math" w:cs="Times New Roman"/>
+                              <w:i/>
+                              <w:sz w:val="20"/>
+                              <w:szCs w:val="20"/>
+                            </w:rPr>
+                          </m:ctrlPr>
+                        </m:dPr>
+                        <m:e>
+                          <m:r>
+                            <w:rPr>
+                              <w:rFonts w:ascii="Cambria Math" w:eastAsia="宋体" w:hAnsi="Cambria Math" w:cs="Times New Roman"/>
+                              <w:sz w:val="20"/>
+                              <w:szCs w:val="20"/>
+                            </w:rPr>
+                            <m:t>s</m:t>
+                          </m:r>
+                        </m:e>
+                      </m:d>
+                    </m:e>
+                  </m:d>
+                </m:e>
+                <m:sup>
+                  <m:r>
+                    <w:rPr>
+                      <w:rFonts w:ascii="Cambria Math" w:eastAsia="宋体" w:hAnsi="Cambria Math"/>
+                      <w:sz w:val="20"/>
+                      <w:szCs w:val="20"/>
+                    </w:rPr>
+                    <m:t>2</m:t>
+                  </m:r>
+                </m:sup>
+              </m:sSup>
+            </m:den>
+          </m:f>
+        </m:oMath>
+      </m:oMathPara>
+    </w:p>
+    <w:p>
+      <w:pPr>
+        <w:rPr>
+          <w:rFonts w:ascii="宋体" w:eastAsia="宋体" w:hAnsi="宋体"/>
+          <w:sz w:val="20"/>
+          <w:szCs w:val="20"/>
+        </w:rPr>
+      </w:pPr>
     </w:p>
     <w:p>
       <w:pPr>
@@ -17861,7 +18263,6 @@
         </w:rPr>
         <w:t>并称为</w:t>
       </w:r>
-      <w:proofErr w:type="spellStart"/>
       <w:r>
         <w:rPr>
           <w:rFonts w:ascii="宋体" w:eastAsia="宋体" w:hAnsi="宋体"/>
@@ -17873,7 +18274,6 @@
         </w:rPr>
         <w:t>Frenet-Serret</w:t>
       </w:r>
-      <w:proofErr w:type="spellEnd"/>
       <w:r>
         <w:rPr>
           <w:rFonts w:ascii="宋体" w:eastAsia="宋体" w:hAnsi="宋体"/>
@@ -18044,6 +18444,352 @@
           <w:szCs w:val="20"/>
         </w:rPr>
         <w:t xml:space="preserve">. </w:t>
+      </w:r>
+    </w:p>
+    <w:p>
+      <w:pPr>
+        <w:rPr>
+          <w:rFonts w:ascii="宋体" w:eastAsia="宋体" w:hAnsi="宋体"/>
+          <w:sz w:val="20"/>
+          <w:szCs w:val="20"/>
+        </w:rPr>
+      </w:pPr>
+      <w:r>
+        <w:rPr>
+          <w:rFonts w:ascii="宋体" w:eastAsia="宋体" w:hAnsi="宋体"/>
+          <w:sz w:val="20"/>
+          <w:szCs w:val="20"/>
+        </w:rPr>
+        <w:tab/>
+      </w:r>
+      <w:r>
+        <w:rPr>
+          <w:rFonts w:ascii="宋体" w:eastAsia="宋体" w:hAnsi="宋体" w:hint="eastAsia"/>
+          <w:sz w:val="20"/>
+          <w:szCs w:val="20"/>
+        </w:rPr>
+        <w:t>在这种情况下</w:t>
+      </w:r>
+      <w:r>
+        <w:rPr>
+          <w:rFonts w:ascii="宋体" w:eastAsia="宋体" w:hAnsi="宋体" w:hint="eastAsia"/>
+          <w:sz w:val="20"/>
+          <w:szCs w:val="20"/>
+        </w:rPr>
+        <w:t>,</w:t>
+      </w:r>
+      <w:r>
+        <w:rPr>
+          <w:rFonts w:ascii="宋体" w:eastAsia="宋体" w:hAnsi="宋体" w:hint="eastAsia"/>
+          <w:sz w:val="20"/>
+          <w:szCs w:val="20"/>
+        </w:rPr>
+        <w:t>通常使用以下术语</w:t>
+      </w:r>
+      <w:r>
+        <w:rPr>
+          <w:rFonts w:ascii="宋体" w:eastAsia="宋体" w:hAnsi="宋体"/>
+          <w:sz w:val="20"/>
+          <w:szCs w:val="20"/>
+        </w:rPr>
+        <w:t>.</w:t>
+      </w:r>
+      <m:oMath>
+        <m:r>
+          <m:rPr>
+            <m:sty m:val="bi"/>
+          </m:rPr>
+          <w:rPr>
+            <w:rFonts w:ascii="Cambria Math" w:eastAsia="宋体" w:hAnsi="Cambria Math"/>
+            <w:sz w:val="20"/>
+            <w:szCs w:val="20"/>
+          </w:rPr>
+          <m:t>TB</m:t>
+        </m:r>
+      </m:oMath>
+      <w:r>
+        <w:rPr>
+          <w:rFonts w:ascii="宋体" w:eastAsia="宋体" w:hAnsi="宋体"/>
+          <w:sz w:val="20"/>
+          <w:szCs w:val="20"/>
+        </w:rPr>
+        <w:t>平面称为整流平面</w:t>
+      </w:r>
+      <w:r>
+        <w:rPr>
+          <w:rFonts w:ascii="宋体" w:eastAsia="宋体" w:hAnsi="宋体" w:hint="eastAsia"/>
+          <w:sz w:val="20"/>
+          <w:szCs w:val="20"/>
+        </w:rPr>
+        <w:t>,</w:t>
+      </w:r>
+      <m:oMath>
+        <m:r>
+          <m:rPr>
+            <m:sty m:val="bi"/>
+          </m:rPr>
+          <w:rPr>
+            <w:rFonts w:ascii="Cambria Math" w:eastAsia="宋体" w:hAnsi="Cambria Math"/>
+            <w:sz w:val="20"/>
+            <w:szCs w:val="20"/>
+          </w:rPr>
+          <m:t xml:space="preserve"> NB</m:t>
+        </m:r>
+      </m:oMath>
+      <w:r>
+        <w:rPr>
+          <w:rFonts w:ascii="宋体" w:eastAsia="宋体" w:hAnsi="宋体"/>
+          <w:sz w:val="20"/>
+          <w:szCs w:val="20"/>
+        </w:rPr>
+        <w:t>平面称为法线平面</w:t>
+      </w:r>
+      <w:r>
+        <w:rPr>
+          <w:rFonts w:ascii="宋体" w:eastAsia="宋体" w:hAnsi="宋体" w:hint="eastAsia"/>
+          <w:sz w:val="20"/>
+          <w:szCs w:val="20"/>
+        </w:rPr>
+        <w:t>.</w:t>
+      </w:r>
+      <w:r>
+        <w:rPr>
+          <w:rFonts w:ascii="宋体" w:eastAsia="宋体" w:hAnsi="宋体"/>
+          <w:sz w:val="20"/>
+          <w:szCs w:val="20"/>
+        </w:rPr>
+        <w:t>包含</w:t>
+      </w:r>
+      <m:oMath>
+        <m:r>
+          <m:rPr>
+            <m:sty m:val="bi"/>
+          </m:rPr>
+          <w:rPr>
+            <w:rFonts w:ascii="Cambria Math" w:eastAsia="宋体" w:hAnsi="Cambria Math"/>
+            <w:sz w:val="20"/>
+            <w:szCs w:val="20"/>
+          </w:rPr>
+          <m:t>N</m:t>
+        </m:r>
+        <m:d>
+          <m:dPr>
+            <m:ctrlPr>
+              <w:rPr>
+                <w:rFonts w:ascii="Cambria Math" w:eastAsia="宋体" w:hAnsi="Cambria Math"/>
+                <w:i/>
+                <w:sz w:val="20"/>
+                <w:szCs w:val="20"/>
+              </w:rPr>
+            </m:ctrlPr>
+          </m:dPr>
+          <m:e>
+            <m:r>
+              <w:rPr>
+                <w:rFonts w:ascii="Cambria Math" w:eastAsia="宋体" w:hAnsi="Cambria Math"/>
+                <w:sz w:val="20"/>
+                <w:szCs w:val="20"/>
+              </w:rPr>
+              <m:t>s</m:t>
+            </m:r>
+          </m:e>
+        </m:d>
+      </m:oMath>
+      <w:r>
+        <w:rPr>
+          <w:rFonts w:ascii="宋体" w:eastAsia="宋体" w:hAnsi="宋体"/>
+          <w:sz w:val="20"/>
+          <w:szCs w:val="20"/>
+        </w:rPr>
+        <w:t>和</w:t>
+      </w:r>
+      <m:oMath>
+        <m:r>
+          <m:rPr>
+            <m:sty m:val="bi"/>
+          </m:rPr>
+          <w:rPr>
+            <w:rFonts w:ascii="Cambria Math" w:eastAsia="宋体" w:hAnsi="Cambria Math"/>
+            <w:sz w:val="20"/>
+            <w:szCs w:val="20"/>
+          </w:rPr>
+          <m:t>B</m:t>
+        </m:r>
+        <m:r>
+          <w:rPr>
+            <w:rFonts w:ascii="Cambria Math" w:eastAsia="宋体" w:hAnsi="Cambria Math"/>
+            <w:sz w:val="20"/>
+            <w:szCs w:val="20"/>
+          </w:rPr>
+          <m:t>(s)</m:t>
+        </m:r>
+      </m:oMath>
+      <w:r>
+        <w:rPr>
+          <w:rFonts w:ascii="宋体" w:eastAsia="宋体" w:hAnsi="宋体"/>
+          <w:sz w:val="20"/>
+          <w:szCs w:val="20"/>
+        </w:rPr>
+        <w:t>并穿过</w:t>
+      </w:r>
+      <m:oMath>
+        <m:r>
+          <m:rPr>
+            <m:sty m:val="bi"/>
+          </m:rPr>
+          <w:rPr>
+            <w:rFonts w:ascii="Cambria Math" w:eastAsia="宋体" w:hAnsi="Cambria Math"/>
+            <w:sz w:val="20"/>
+            <w:szCs w:val="20"/>
+          </w:rPr>
+          <m:t>r</m:t>
+        </m:r>
+        <m:d>
+          <m:dPr>
+            <m:ctrlPr>
+              <w:rPr>
+                <w:rFonts w:ascii="Cambria Math" w:eastAsia="宋体" w:hAnsi="Cambria Math"/>
+                <w:i/>
+                <w:sz w:val="20"/>
+                <w:szCs w:val="20"/>
+              </w:rPr>
+            </m:ctrlPr>
+          </m:dPr>
+          <m:e>
+            <m:r>
+              <w:rPr>
+                <w:rFonts w:ascii="Cambria Math" w:eastAsia="宋体" w:hAnsi="Cambria Math"/>
+                <w:sz w:val="20"/>
+                <w:szCs w:val="20"/>
+              </w:rPr>
+              <m:t>s</m:t>
+            </m:r>
+          </m:e>
+        </m:d>
+      </m:oMath>
+      <w:r>
+        <w:rPr>
+          <w:rFonts w:ascii="宋体" w:eastAsia="宋体" w:hAnsi="宋体"/>
+          <w:sz w:val="20"/>
+          <w:szCs w:val="20"/>
+        </w:rPr>
+        <w:t>的线分别称为主法线和双法线</w:t>
+      </w:r>
+      <w:r>
+        <w:rPr>
+          <w:rFonts w:ascii="宋体" w:eastAsia="宋体" w:hAnsi="宋体" w:hint="eastAsia"/>
+          <w:sz w:val="20"/>
+          <w:szCs w:val="20"/>
+        </w:rPr>
+        <w:t>.</w:t>
+      </w:r>
+      <w:r>
+        <w:rPr>
+          <w:rFonts w:ascii="宋体" w:eastAsia="宋体" w:hAnsi="宋体"/>
+          <w:sz w:val="20"/>
+          <w:szCs w:val="20"/>
+        </w:rPr>
+        <w:t>曲率的倒数</w:t>
+      </w:r>
+      <m:oMath>
+        <m:r>
+          <w:rPr>
+            <w:rFonts w:ascii="Cambria Math" w:eastAsia="宋体" w:hAnsi="Cambria Math"/>
+            <w:sz w:val="20"/>
+            <w:szCs w:val="20"/>
+          </w:rPr>
+          <m:t>R=1/</m:t>
+        </m:r>
+        <m:r>
+          <w:rPr>
+            <w:rFonts w:ascii="Cambria Math" w:eastAsia="宋体" w:hAnsi="Cambria Math" w:cs="Times New Roman"/>
+            <w:sz w:val="20"/>
+            <w:szCs w:val="20"/>
+          </w:rPr>
+          <m:t>κ</m:t>
+        </m:r>
+      </m:oMath>
+      <w:r>
+        <w:rPr>
+          <w:rFonts w:ascii="宋体" w:eastAsia="宋体" w:hAnsi="宋体"/>
+          <w:sz w:val="20"/>
+          <w:szCs w:val="20"/>
+        </w:rPr>
+        <w:t>称为</w:t>
+      </w:r>
+      <m:oMath>
+        <m:r>
+          <w:rPr>
+            <w:rFonts w:ascii="Cambria Math" w:eastAsia="宋体" w:hAnsi="Cambria Math"/>
+            <w:sz w:val="20"/>
+            <w:szCs w:val="20"/>
+          </w:rPr>
+          <m:t>s</m:t>
+        </m:r>
+      </m:oMath>
+      <w:r>
+        <w:rPr>
+          <w:rFonts w:ascii="宋体" w:eastAsia="宋体" w:hAnsi="宋体"/>
+          <w:sz w:val="20"/>
+          <w:szCs w:val="20"/>
+        </w:rPr>
+        <w:t>处的曲率半径</w:t>
+      </w:r>
+      <w:r>
+        <w:rPr>
+          <w:rFonts w:ascii="宋体" w:eastAsia="宋体" w:hAnsi="宋体" w:hint="eastAsia"/>
+          <w:sz w:val="20"/>
+          <w:szCs w:val="20"/>
+        </w:rPr>
+        <w:t>.</w:t>
+      </w:r>
+      <w:r>
+        <w:rPr>
+          <w:rFonts w:ascii="宋体" w:eastAsia="宋体" w:hAnsi="宋体"/>
+          <w:sz w:val="20"/>
+          <w:szCs w:val="20"/>
+        </w:rPr>
+        <w:t>当然</w:t>
+      </w:r>
+      <w:r>
+        <w:rPr>
+          <w:rFonts w:ascii="宋体" w:eastAsia="宋体" w:hAnsi="宋体" w:hint="eastAsia"/>
+          <w:sz w:val="20"/>
+          <w:szCs w:val="20"/>
+        </w:rPr>
+        <w:t>,</w:t>
+      </w:r>
+      <w:r>
+        <w:rPr>
+          <w:rFonts w:ascii="宋体" w:eastAsia="宋体" w:hAnsi="宋体"/>
+          <w:sz w:val="20"/>
+          <w:szCs w:val="20"/>
+        </w:rPr>
+        <w:t>半径为r的圆的曲率半径等于r</w:t>
+      </w:r>
+      <w:r>
+        <w:rPr>
+          <w:rFonts w:ascii="宋体" w:eastAsia="宋体" w:hAnsi="宋体" w:hint="eastAsia"/>
+          <w:sz w:val="20"/>
+          <w:szCs w:val="20"/>
+        </w:rPr>
+        <w:t>,</w:t>
+      </w:r>
+      <w:r>
+        <w:rPr>
+          <w:rFonts w:ascii="宋体" w:eastAsia="宋体" w:hAnsi="宋体"/>
+          <w:sz w:val="20"/>
+          <w:szCs w:val="20"/>
+        </w:rPr>
+        <w:t>这可以很容易地验证</w:t>
+      </w:r>
+      <w:r>
+        <w:rPr>
+          <w:rFonts w:ascii="宋体" w:eastAsia="宋体" w:hAnsi="宋体" w:hint="eastAsia"/>
+          <w:sz w:val="20"/>
+          <w:szCs w:val="20"/>
+        </w:rPr>
+        <w:t>.</w:t>
       </w:r>
     </w:p>
     <w:p>
@@ -18241,18 +18987,7 @@
             <w:sz w:val="20"/>
             <w:szCs w:val="20"/>
           </w:rPr>
-          <m:t>r</m:t>
-        </m:r>
-        <m:r>
-          <m:rPr>
-            <m:sty m:val="bi"/>
-          </m:rPr>
-          <w:rPr>
-            <w:rFonts w:ascii="Cambria Math" w:eastAsia="宋体" w:hAnsi="Cambria Math"/>
-            <w:sz w:val="20"/>
-            <w:szCs w:val="20"/>
-          </w:rPr>
-          <m:t>:</m:t>
+          <m:t>r:</m:t>
         </m:r>
         <m:r>
           <w:rPr>
@@ -18260,7 +18995,7 @@
             <w:sz w:val="20"/>
             <w:szCs w:val="20"/>
           </w:rPr>
-          <m:t>I∈</m:t>
+          <m:t>I→</m:t>
         </m:r>
         <m:sSup>
           <m:sSupPr>
@@ -18710,16 +19445,90 @@
             <w:sz w:val="20"/>
             <w:szCs w:val="20"/>
           </w:rPr>
-          <m:t>ρ</m:t>
+          <m:t>ρ∘</m:t>
         </m:r>
         <m:r>
+          <m:rPr>
+            <m:sty m:val="bi"/>
+          </m:rPr>
           <w:rPr>
             <w:rFonts w:ascii="Cambria Math" w:eastAsia="宋体" w:hAnsi="Cambria Math"/>
             <w:sz w:val="20"/>
             <w:szCs w:val="20"/>
           </w:rPr>
-          <m:t>∘</m:t>
+          <m:t>r+c</m:t>
         </m:r>
+      </m:oMath>
+      <w:r>
+        <w:rPr>
+          <w:rFonts w:ascii="宋体" w:eastAsia="宋体" w:hAnsi="宋体" w:hint="eastAsia"/>
+          <w:sz w:val="20"/>
+          <w:szCs w:val="20"/>
+        </w:rPr>
+        <w:t>.</w:t>
+      </w:r>
+    </w:p>
+    <w:p>
+      <w:pPr>
+        <w:rPr>
+          <w:rFonts w:ascii="宋体" w:eastAsia="宋体" w:hAnsi="宋体"/>
+          <w:sz w:val="20"/>
+          <w:szCs w:val="20"/>
+        </w:rPr>
+      </w:pPr>
+    </w:p>
+    <w:p>
+      <w:pPr>
+        <w:rPr>
+          <w:rFonts w:ascii="宋体" w:eastAsia="宋体" w:hAnsi="宋体" w:hint="eastAsia"/>
+          <w:color w:val="000000" w:themeColor="text1"/>
+          <w:sz w:val="20"/>
+          <w:szCs w:val="20"/>
+        </w:rPr>
+      </w:pPr>
+      <w:r>
+        <w:rPr>
+          <w:rFonts w:ascii="宋体" w:eastAsia="宋体" w:hAnsi="宋体" w:hint="eastAsia"/>
+          <w:b/>
+          <w:bCs/>
+          <w:color w:val="7030A0"/>
+          <w:sz w:val="20"/>
+          <w:szCs w:val="20"/>
+        </w:rPr>
+        <w:t>定理</w:t>
+      </w:r>
+      <w:r>
+        <w:rPr>
+          <w:rFonts w:ascii="宋体" w:eastAsia="宋体" w:hAnsi="宋体"/>
+          <w:b/>
+          <w:bCs/>
+          <w:color w:val="7030A0"/>
+          <w:sz w:val="20"/>
+          <w:szCs w:val="20"/>
+        </w:rPr>
+        <w:t>6</w:t>
+      </w:r>
+      <w:r>
+        <w:rPr>
+          <w:rFonts w:ascii="宋体" w:eastAsia="宋体" w:hAnsi="宋体"/>
+          <w:b/>
+          <w:bCs/>
+          <w:color w:val="7030A0"/>
+          <w:sz w:val="20"/>
+          <w:szCs w:val="20"/>
+        </w:rPr>
+        <w:t xml:space="preserve"> </w:t>
+      </w:r>
+      <w:r>
+        <w:rPr>
+          <w:rFonts w:ascii="宋体" w:eastAsia="宋体" w:hAnsi="宋体" w:hint="eastAsia"/>
+          <w:color w:val="000000" w:themeColor="text1"/>
+          <w:sz w:val="20"/>
+          <w:szCs w:val="20"/>
+        </w:rPr>
+        <w:t>令</w:t>
+      </w:r>
+      <m:oMath>
         <m:r>
           <m:rPr>
             <m:sty m:val="bi"/>
@@ -18731,6 +19540,175 @@
           </w:rPr>
           <m:t>r</m:t>
         </m:r>
+        <m:d>
+          <m:dPr>
+            <m:ctrlPr>
+              <w:rPr>
+                <w:rFonts w:ascii="Cambria Math" w:eastAsia="宋体" w:hAnsi="Cambria Math"/>
+                <w:i/>
+                <w:sz w:val="20"/>
+                <w:szCs w:val="20"/>
+              </w:rPr>
+            </m:ctrlPr>
+          </m:dPr>
+          <m:e>
+            <m:r>
+              <w:rPr>
+                <w:rFonts w:ascii="Cambria Math" w:eastAsia="宋体" w:hAnsi="Cambria Math"/>
+                <w:sz w:val="20"/>
+                <w:szCs w:val="20"/>
+              </w:rPr>
+              <m:t>s</m:t>
+            </m:r>
+          </m:e>
+        </m:d>
+        <m:r>
+          <w:rPr>
+            <w:rFonts w:ascii="Cambria Math" w:eastAsia="宋体" w:hAnsi="Cambria Math"/>
+            <w:sz w:val="20"/>
+            <w:szCs w:val="20"/>
+          </w:rPr>
+          <m:t>:I→</m:t>
+        </m:r>
+        <m:sSup>
+          <m:sSupPr>
+            <m:ctrlPr>
+              <w:rPr>
+                <w:rFonts w:ascii="Cambria Math" w:eastAsia="宋体" w:hAnsi="Cambria Math"/>
+                <w:i/>
+                <w:sz w:val="20"/>
+                <w:szCs w:val="20"/>
+              </w:rPr>
+            </m:ctrlPr>
+          </m:sSupPr>
+          <m:e>
+            <m:r>
+              <w:rPr>
+                <w:rFonts w:ascii="Cambria Math" w:eastAsia="宋体" w:hAnsi="Cambria Math"/>
+                <w:sz w:val="20"/>
+                <w:szCs w:val="20"/>
+              </w:rPr>
+              <m:t>R</m:t>
+            </m:r>
+          </m:e>
+          <m:sup>
+            <m:r>
+              <w:rPr>
+                <w:rFonts w:ascii="Cambria Math" w:eastAsia="宋体" w:hAnsi="Cambria Math"/>
+                <w:sz w:val="20"/>
+                <w:szCs w:val="20"/>
+              </w:rPr>
+              <m:t>3</m:t>
+            </m:r>
+          </m:sup>
+        </m:sSup>
+      </m:oMath>
+      <w:r>
+        <w:rPr>
+          <w:rFonts w:ascii="宋体" w:eastAsia="宋体" w:hAnsi="宋体"/>
+          <w:color w:val="000000" w:themeColor="text1"/>
+          <w:sz w:val="20"/>
+          <w:szCs w:val="20"/>
+        </w:rPr>
+        <w:t>为</w:t>
+      </w:r>
+      <w:r>
+        <w:rPr>
+          <w:rFonts w:ascii="宋体" w:eastAsia="宋体" w:hAnsi="宋体" w:hint="eastAsia"/>
+          <w:color w:val="000000" w:themeColor="text1"/>
+          <w:sz w:val="20"/>
+          <w:szCs w:val="20"/>
+        </w:rPr>
+        <w:t>弧长</w:t>
+      </w:r>
+      <w:r>
+        <w:rPr>
+          <w:rFonts w:ascii="宋体" w:eastAsia="宋体" w:hAnsi="宋体"/>
+          <w:color w:val="000000" w:themeColor="text1"/>
+          <w:sz w:val="20"/>
+          <w:szCs w:val="20"/>
+        </w:rPr>
+        <w:t>参数化曲线</w:t>
+      </w:r>
+      <w:r>
+        <w:rPr>
+          <w:rFonts w:ascii="宋体" w:eastAsia="宋体" w:hAnsi="宋体" w:hint="eastAsia"/>
+          <w:color w:val="000000" w:themeColor="text1"/>
+          <w:sz w:val="20"/>
+          <w:szCs w:val="20"/>
+        </w:rPr>
+        <w:t>,则</w:t>
+      </w:r>
+      <m:oMath>
+        <m:sSup>
+          <m:sSupPr>
+            <m:ctrlPr>
+              <w:rPr>
+                <w:rFonts w:ascii="Cambria Math" w:eastAsia="宋体" w:hAnsi="Cambria Math"/>
+                <w:b/>
+                <w:i/>
+                <w:sz w:val="20"/>
+                <w:szCs w:val="20"/>
+              </w:rPr>
+            </m:ctrlPr>
+          </m:sSupPr>
+          <m:e>
+            <m:r>
+              <m:rPr>
+                <m:sty m:val="bi"/>
+              </m:rPr>
+              <w:rPr>
+                <w:rFonts w:ascii="Cambria Math" w:eastAsia="宋体" w:hAnsi="Cambria Math"/>
+                <w:sz w:val="20"/>
+                <w:szCs w:val="20"/>
+              </w:rPr>
+              <m:t>r</m:t>
+            </m:r>
+          </m:e>
+          <m:sup>
+            <m:r>
+              <m:rPr>
+                <m:sty m:val="bi"/>
+              </m:rPr>
+              <w:rPr>
+                <w:rFonts w:ascii="Cambria Math" w:eastAsia="宋体" w:hAnsi="Cambria Math"/>
+                <w:sz w:val="20"/>
+                <w:szCs w:val="20"/>
+              </w:rPr>
+              <m:t>'</m:t>
+            </m:r>
+          </m:sup>
+        </m:sSup>
+        <m:d>
+          <m:dPr>
+            <m:ctrlPr>
+              <w:rPr>
+                <w:rFonts w:ascii="Cambria Math" w:eastAsia="宋体" w:hAnsi="Cambria Math"/>
+                <w:i/>
+                <w:sz w:val="20"/>
+                <w:szCs w:val="20"/>
+              </w:rPr>
+            </m:ctrlPr>
+          </m:dPr>
+          <m:e>
+            <m:r>
+              <w:rPr>
+                <w:rFonts w:ascii="Cambria Math" w:eastAsia="宋体" w:hAnsi="Cambria Math"/>
+                <w:sz w:val="20"/>
+                <w:szCs w:val="20"/>
+              </w:rPr>
+              <m:t>s</m:t>
+            </m:r>
+          </m:e>
+        </m:d>
+        <m:r>
+          <w:rPr>
+            <w:rFonts w:ascii="Cambria Math" w:eastAsia="宋体" w:hAnsi="Cambria Math"/>
+            <w:sz w:val="20"/>
+            <w:szCs w:val="20"/>
+          </w:rPr>
+          <m:t>=</m:t>
+        </m:r>
         <m:r>
           <m:rPr>
             <m:sty m:val="bi"/>
@@ -18740,8 +19718,746 @@
             <w:sz w:val="20"/>
             <w:szCs w:val="20"/>
           </w:rPr>
-          <m:t>+c</m:t>
+          <m:t>T</m:t>
         </m:r>
+        <m:d>
+          <m:dPr>
+            <m:ctrlPr>
+              <w:rPr>
+                <w:rFonts w:ascii="Cambria Math" w:eastAsia="宋体" w:hAnsi="Cambria Math"/>
+                <w:i/>
+                <w:sz w:val="20"/>
+                <w:szCs w:val="20"/>
+              </w:rPr>
+            </m:ctrlPr>
+          </m:dPr>
+          <m:e>
+            <m:r>
+              <w:rPr>
+                <w:rFonts w:ascii="Cambria Math" w:eastAsia="宋体" w:hAnsi="Cambria Math"/>
+                <w:sz w:val="20"/>
+                <w:szCs w:val="20"/>
+              </w:rPr>
+              <m:t>s</m:t>
+            </m:r>
+          </m:e>
+        </m:d>
+        <m:r>
+          <w:rPr>
+            <w:rFonts w:ascii="Cambria Math" w:eastAsia="宋体" w:hAnsi="Cambria Math"/>
+            <w:sz w:val="20"/>
+            <w:szCs w:val="20"/>
+          </w:rPr>
+          <m:t>,</m:t>
+        </m:r>
+        <m:sSup>
+          <m:sSupPr>
+            <m:ctrlPr>
+              <w:rPr>
+                <w:rFonts w:ascii="Cambria Math" w:eastAsia="宋体" w:hAnsi="Cambria Math"/>
+                <w:b/>
+                <w:i/>
+                <w:sz w:val="20"/>
+                <w:szCs w:val="20"/>
+              </w:rPr>
+            </m:ctrlPr>
+          </m:sSupPr>
+          <m:e>
+            <m:r>
+              <m:rPr>
+                <m:sty m:val="bi"/>
+              </m:rPr>
+              <w:rPr>
+                <w:rFonts w:ascii="Cambria Math" w:eastAsia="宋体" w:hAnsi="Cambria Math"/>
+                <w:sz w:val="20"/>
+                <w:szCs w:val="20"/>
+              </w:rPr>
+              <m:t>r</m:t>
+            </m:r>
+          </m:e>
+          <m:sup>
+            <m:r>
+              <m:rPr>
+                <m:sty m:val="bi"/>
+              </m:rPr>
+              <w:rPr>
+                <w:rFonts w:ascii="Cambria Math" w:eastAsia="宋体" w:hAnsi="Cambria Math"/>
+                <w:sz w:val="20"/>
+                <w:szCs w:val="20"/>
+              </w:rPr>
+              <m:t>'</m:t>
+            </m:r>
+            <m:r>
+              <m:rPr>
+                <m:sty m:val="bi"/>
+              </m:rPr>
+              <w:rPr>
+                <w:rFonts w:ascii="Cambria Math" w:eastAsia="宋体" w:hAnsi="Cambria Math"/>
+                <w:sz w:val="20"/>
+                <w:szCs w:val="20"/>
+              </w:rPr>
+              <m:t>'</m:t>
+            </m:r>
+          </m:sup>
+        </m:sSup>
+        <m:d>
+          <m:dPr>
+            <m:ctrlPr>
+              <w:rPr>
+                <w:rFonts w:ascii="Cambria Math" w:eastAsia="宋体" w:hAnsi="Cambria Math"/>
+                <w:i/>
+                <w:sz w:val="20"/>
+                <w:szCs w:val="20"/>
+              </w:rPr>
+            </m:ctrlPr>
+          </m:dPr>
+          <m:e>
+            <m:r>
+              <w:rPr>
+                <w:rFonts w:ascii="Cambria Math" w:eastAsia="宋体" w:hAnsi="Cambria Math"/>
+                <w:sz w:val="20"/>
+                <w:szCs w:val="20"/>
+              </w:rPr>
+              <m:t>s</m:t>
+            </m:r>
+          </m:e>
+        </m:d>
+        <m:r>
+          <w:rPr>
+            <w:rFonts w:ascii="Cambria Math" w:eastAsia="宋体" w:hAnsi="Cambria Math"/>
+            <w:sz w:val="20"/>
+            <w:szCs w:val="20"/>
+          </w:rPr>
+          <m:t>=</m:t>
+        </m:r>
+        <m:r>
+          <w:rPr>
+            <w:rFonts w:ascii="Cambria Math" w:eastAsia="宋体" w:hAnsi="Cambria Math" w:cs="Times New Roman"/>
+            <w:sz w:val="20"/>
+            <w:szCs w:val="20"/>
+          </w:rPr>
+          <m:t>κ</m:t>
+        </m:r>
+        <m:d>
+          <m:dPr>
+            <m:ctrlPr>
+              <w:rPr>
+                <w:rFonts w:ascii="Cambria Math" w:eastAsia="宋体" w:hAnsi="Cambria Math" w:cs="Times New Roman"/>
+                <w:i/>
+                <w:sz w:val="20"/>
+                <w:szCs w:val="20"/>
+              </w:rPr>
+            </m:ctrlPr>
+          </m:dPr>
+          <m:e>
+            <m:r>
+              <w:rPr>
+                <w:rFonts w:ascii="Cambria Math" w:eastAsia="宋体" w:hAnsi="Cambria Math" w:cs="Times New Roman"/>
+                <w:sz w:val="20"/>
+                <w:szCs w:val="20"/>
+              </w:rPr>
+              <m:t>s</m:t>
+            </m:r>
+          </m:e>
+        </m:d>
+        <m:r>
+          <m:rPr>
+            <m:sty m:val="bi"/>
+          </m:rPr>
+          <w:rPr>
+            <w:rFonts w:ascii="Cambria Math" w:eastAsia="宋体" w:hAnsi="Cambria Math"/>
+            <w:sz w:val="20"/>
+            <w:szCs w:val="20"/>
+          </w:rPr>
+          <m:t>N</m:t>
+        </m:r>
+        <m:d>
+          <m:dPr>
+            <m:ctrlPr>
+              <w:rPr>
+                <w:rFonts w:ascii="Cambria Math" w:eastAsia="宋体" w:hAnsi="Cambria Math"/>
+                <w:i/>
+                <w:sz w:val="20"/>
+                <w:szCs w:val="20"/>
+              </w:rPr>
+            </m:ctrlPr>
+          </m:dPr>
+          <m:e>
+            <m:r>
+              <w:rPr>
+                <w:rFonts w:ascii="Cambria Math" w:eastAsia="宋体" w:hAnsi="Cambria Math"/>
+                <w:sz w:val="20"/>
+                <w:szCs w:val="20"/>
+              </w:rPr>
+              <m:t>s</m:t>
+            </m:r>
+          </m:e>
+        </m:d>
+        <m:r>
+          <w:rPr>
+            <w:rFonts w:ascii="Cambria Math" w:eastAsia="宋体" w:hAnsi="Cambria Math" w:cs="Times New Roman"/>
+            <w:sz w:val="20"/>
+            <w:szCs w:val="20"/>
+          </w:rPr>
+          <m:t>,</m:t>
+        </m:r>
+        <m:sSup>
+          <m:sSupPr>
+            <m:ctrlPr>
+              <w:rPr>
+                <w:rFonts w:ascii="Cambria Math" w:eastAsia="宋体" w:hAnsi="Cambria Math"/>
+                <w:b/>
+                <w:i/>
+                <w:sz w:val="20"/>
+                <w:szCs w:val="20"/>
+              </w:rPr>
+            </m:ctrlPr>
+          </m:sSupPr>
+          <m:e>
+            <m:r>
+              <m:rPr>
+                <m:sty m:val="bi"/>
+              </m:rPr>
+              <w:rPr>
+                <w:rFonts w:ascii="Cambria Math" w:eastAsia="宋体" w:hAnsi="Cambria Math"/>
+                <w:sz w:val="20"/>
+                <w:szCs w:val="20"/>
+              </w:rPr>
+              <m:t>r</m:t>
+            </m:r>
+          </m:e>
+          <m:sup>
+            <m:r>
+              <m:rPr>
+                <m:sty m:val="bi"/>
+              </m:rPr>
+              <w:rPr>
+                <w:rFonts w:ascii="Cambria Math" w:eastAsia="宋体" w:hAnsi="Cambria Math"/>
+                <w:sz w:val="20"/>
+                <w:szCs w:val="20"/>
+              </w:rPr>
+              <m:t>''</m:t>
+            </m:r>
+            <m:r>
+              <m:rPr>
+                <m:sty m:val="bi"/>
+              </m:rPr>
+              <w:rPr>
+                <w:rFonts w:ascii="Cambria Math" w:eastAsia="宋体" w:hAnsi="Cambria Math"/>
+                <w:sz w:val="20"/>
+                <w:szCs w:val="20"/>
+              </w:rPr>
+              <m:t>'</m:t>
+            </m:r>
+          </m:sup>
+        </m:sSup>
+        <m:d>
+          <m:dPr>
+            <m:ctrlPr>
+              <w:rPr>
+                <w:rFonts w:ascii="Cambria Math" w:eastAsia="宋体" w:hAnsi="Cambria Math"/>
+                <w:i/>
+                <w:sz w:val="20"/>
+                <w:szCs w:val="20"/>
+              </w:rPr>
+            </m:ctrlPr>
+          </m:dPr>
+          <m:e>
+            <m:r>
+              <w:rPr>
+                <w:rFonts w:ascii="Cambria Math" w:eastAsia="宋体" w:hAnsi="Cambria Math"/>
+                <w:sz w:val="20"/>
+                <w:szCs w:val="20"/>
+              </w:rPr>
+              <m:t>s</m:t>
+            </m:r>
+          </m:e>
+        </m:d>
+        <m:r>
+          <w:rPr>
+            <w:rFonts w:ascii="Cambria Math" w:eastAsia="宋体" w:hAnsi="Cambria Math"/>
+            <w:sz w:val="20"/>
+            <w:szCs w:val="20"/>
+          </w:rPr>
+          <m:t>=</m:t>
+        </m:r>
+        <m:r>
+          <w:rPr>
+            <w:rFonts w:ascii="Cambria Math" w:eastAsia="宋体" w:hAnsi="Cambria Math" w:cs="Times New Roman"/>
+            <w:sz w:val="20"/>
+            <w:szCs w:val="20"/>
+          </w:rPr>
+          <m:t>κ</m:t>
+        </m:r>
+        <m:d>
+          <m:dPr>
+            <m:ctrlPr>
+              <w:rPr>
+                <w:rFonts w:ascii="Cambria Math" w:eastAsia="宋体" w:hAnsi="Cambria Math" w:cs="Times New Roman"/>
+                <w:i/>
+                <w:sz w:val="20"/>
+                <w:szCs w:val="20"/>
+              </w:rPr>
+            </m:ctrlPr>
+          </m:dPr>
+          <m:e>
+            <m:r>
+              <w:rPr>
+                <w:rFonts w:ascii="Cambria Math" w:eastAsia="宋体" w:hAnsi="Cambria Math" w:cs="Times New Roman"/>
+                <w:sz w:val="20"/>
+                <w:szCs w:val="20"/>
+              </w:rPr>
+              <m:t>s</m:t>
+            </m:r>
+          </m:e>
+        </m:d>
+        <m:sSup>
+          <m:sSupPr>
+            <m:ctrlPr>
+              <w:rPr>
+                <w:rFonts w:ascii="Cambria Math" w:eastAsia="宋体" w:hAnsi="Cambria Math"/>
+                <w:b/>
+                <w:i/>
+                <w:sz w:val="20"/>
+                <w:szCs w:val="20"/>
+              </w:rPr>
+            </m:ctrlPr>
+          </m:sSupPr>
+          <m:e>
+            <m:r>
+              <m:rPr>
+                <m:sty m:val="bi"/>
+              </m:rPr>
+              <w:rPr>
+                <w:rFonts w:ascii="Cambria Math" w:eastAsia="宋体" w:hAnsi="Cambria Math"/>
+                <w:sz w:val="20"/>
+                <w:szCs w:val="20"/>
+              </w:rPr>
+              <m:t>N</m:t>
+            </m:r>
+          </m:e>
+          <m:sup>
+            <m:r>
+              <m:rPr>
+                <m:sty m:val="bi"/>
+              </m:rPr>
+              <w:rPr>
+                <w:rFonts w:ascii="Cambria Math" w:eastAsia="宋体" w:hAnsi="Cambria Math"/>
+                <w:sz w:val="20"/>
+                <w:szCs w:val="20"/>
+              </w:rPr>
+              <m:t>'</m:t>
+            </m:r>
+          </m:sup>
+        </m:sSup>
+        <m:d>
+          <m:dPr>
+            <m:ctrlPr>
+              <w:rPr>
+                <w:rFonts w:ascii="Cambria Math" w:eastAsia="宋体" w:hAnsi="Cambria Math"/>
+                <w:i/>
+                <w:sz w:val="20"/>
+                <w:szCs w:val="20"/>
+              </w:rPr>
+            </m:ctrlPr>
+          </m:dPr>
+          <m:e>
+            <m:r>
+              <w:rPr>
+                <w:rFonts w:ascii="Cambria Math" w:eastAsia="宋体" w:hAnsi="Cambria Math"/>
+                <w:sz w:val="20"/>
+                <w:szCs w:val="20"/>
+              </w:rPr>
+              <m:t>s</m:t>
+            </m:r>
+          </m:e>
+        </m:d>
+        <m:r>
+          <w:rPr>
+            <w:rFonts w:ascii="Cambria Math" w:eastAsia="宋体" w:hAnsi="Cambria Math" w:hint="eastAsia"/>
+            <w:sz w:val="20"/>
+            <w:szCs w:val="20"/>
+          </w:rPr>
+          <m:t>+</m:t>
+        </m:r>
+        <m:sSup>
+          <m:sSupPr>
+            <m:ctrlPr>
+              <w:rPr>
+                <w:rFonts w:ascii="Cambria Math" w:eastAsia="宋体" w:hAnsi="Cambria Math" w:cs="Times New Roman"/>
+                <w:i/>
+                <w:sz w:val="20"/>
+                <w:szCs w:val="20"/>
+              </w:rPr>
+            </m:ctrlPr>
+          </m:sSupPr>
+          <m:e>
+            <m:r>
+              <w:rPr>
+                <w:rFonts w:ascii="Cambria Math" w:eastAsia="宋体" w:hAnsi="Cambria Math" w:cs="Times New Roman"/>
+                <w:sz w:val="20"/>
+                <w:szCs w:val="20"/>
+              </w:rPr>
+              <m:t>κ</m:t>
+            </m:r>
+          </m:e>
+          <m:sup>
+            <m:r>
+              <w:rPr>
+                <w:rFonts w:ascii="Cambria Math" w:eastAsia="宋体" w:hAnsi="Cambria Math" w:cs="Times New Roman"/>
+                <w:sz w:val="20"/>
+                <w:szCs w:val="20"/>
+              </w:rPr>
+              <m:t>'</m:t>
+            </m:r>
+          </m:sup>
+        </m:sSup>
+        <m:d>
+          <m:dPr>
+            <m:ctrlPr>
+              <w:rPr>
+                <w:rFonts w:ascii="Cambria Math" w:eastAsia="宋体" w:hAnsi="Cambria Math" w:cs="Times New Roman"/>
+                <w:i/>
+                <w:sz w:val="20"/>
+                <w:szCs w:val="20"/>
+              </w:rPr>
+            </m:ctrlPr>
+          </m:dPr>
+          <m:e>
+            <m:r>
+              <w:rPr>
+                <w:rFonts w:ascii="Cambria Math" w:eastAsia="宋体" w:hAnsi="Cambria Math" w:cs="Times New Roman"/>
+                <w:sz w:val="20"/>
+                <w:szCs w:val="20"/>
+              </w:rPr>
+              <m:t>s</m:t>
+            </m:r>
+          </m:e>
+        </m:d>
+        <m:r>
+          <m:rPr>
+            <m:sty m:val="bi"/>
+          </m:rPr>
+          <w:rPr>
+            <w:rFonts w:ascii="Cambria Math" w:eastAsia="宋体" w:hAnsi="Cambria Math"/>
+            <w:sz w:val="20"/>
+            <w:szCs w:val="20"/>
+          </w:rPr>
+          <m:t>N</m:t>
+        </m:r>
+        <m:d>
+          <m:dPr>
+            <m:ctrlPr>
+              <w:rPr>
+                <w:rFonts w:ascii="Cambria Math" w:eastAsia="宋体" w:hAnsi="Cambria Math"/>
+                <w:i/>
+                <w:sz w:val="20"/>
+                <w:szCs w:val="20"/>
+              </w:rPr>
+            </m:ctrlPr>
+          </m:dPr>
+          <m:e>
+            <m:r>
+              <w:rPr>
+                <w:rFonts w:ascii="Cambria Math" w:eastAsia="宋体" w:hAnsi="Cambria Math"/>
+                <w:sz w:val="20"/>
+                <w:szCs w:val="20"/>
+              </w:rPr>
+              <m:t>s</m:t>
+            </m:r>
+          </m:e>
+        </m:d>
+        <m:r>
+          <w:rPr>
+            <w:rFonts w:ascii="Cambria Math" w:eastAsia="宋体" w:hAnsi="Cambria Math"/>
+            <w:sz w:val="20"/>
+            <w:szCs w:val="20"/>
+          </w:rPr>
+          <m:t>=</m:t>
+        </m:r>
+        <m:sSup>
+          <m:sSupPr>
+            <m:ctrlPr>
+              <w:rPr>
+                <w:rFonts w:ascii="Cambria Math" w:eastAsia="宋体" w:hAnsi="Cambria Math" w:cs="Times New Roman"/>
+                <w:i/>
+                <w:sz w:val="20"/>
+                <w:szCs w:val="20"/>
+              </w:rPr>
+            </m:ctrlPr>
+          </m:sSupPr>
+          <m:e>
+            <m:r>
+              <w:rPr>
+                <w:rFonts w:ascii="Cambria Math" w:eastAsia="宋体" w:hAnsi="Cambria Math" w:cs="Times New Roman"/>
+                <w:sz w:val="20"/>
+                <w:szCs w:val="20"/>
+              </w:rPr>
+              <m:t>κ</m:t>
+            </m:r>
+          </m:e>
+          <m:sup>
+            <m:r>
+              <w:rPr>
+                <w:rFonts w:ascii="Cambria Math" w:eastAsia="宋体" w:hAnsi="Cambria Math" w:cs="Times New Roman"/>
+                <w:sz w:val="20"/>
+                <w:szCs w:val="20"/>
+              </w:rPr>
+              <m:t>2</m:t>
+            </m:r>
+          </m:sup>
+        </m:sSup>
+        <m:d>
+          <m:dPr>
+            <m:ctrlPr>
+              <w:rPr>
+                <w:rFonts w:ascii="Cambria Math" w:eastAsia="宋体" w:hAnsi="Cambria Math" w:cs="Times New Roman"/>
+                <w:i/>
+                <w:sz w:val="20"/>
+                <w:szCs w:val="20"/>
+              </w:rPr>
+            </m:ctrlPr>
+          </m:dPr>
+          <m:e>
+            <m:r>
+              <w:rPr>
+                <w:rFonts w:ascii="Cambria Math" w:eastAsia="宋体" w:hAnsi="Cambria Math" w:cs="Times New Roman"/>
+                <w:sz w:val="20"/>
+                <w:szCs w:val="20"/>
+              </w:rPr>
+              <m:t>s</m:t>
+            </m:r>
+          </m:e>
+        </m:d>
+        <m:r>
+          <m:rPr>
+            <m:sty m:val="bi"/>
+          </m:rPr>
+          <w:rPr>
+            <w:rFonts w:ascii="Cambria Math" w:eastAsia="宋体" w:hAnsi="Cambria Math"/>
+            <w:sz w:val="20"/>
+            <w:szCs w:val="20"/>
+          </w:rPr>
+          <m:t>T</m:t>
+        </m:r>
+        <m:d>
+          <m:dPr>
+            <m:ctrlPr>
+              <w:rPr>
+                <w:rFonts w:ascii="Cambria Math" w:eastAsia="宋体" w:hAnsi="Cambria Math"/>
+                <w:i/>
+                <w:sz w:val="20"/>
+                <w:szCs w:val="20"/>
+              </w:rPr>
+            </m:ctrlPr>
+          </m:dPr>
+          <m:e>
+            <m:r>
+              <w:rPr>
+                <w:rFonts w:ascii="Cambria Math" w:eastAsia="宋体" w:hAnsi="Cambria Math"/>
+                <w:sz w:val="20"/>
+                <w:szCs w:val="20"/>
+              </w:rPr>
+              <m:t>s</m:t>
+            </m:r>
+          </m:e>
+        </m:d>
+        <m:r>
+          <w:rPr>
+            <w:rFonts w:ascii="Cambria Math" w:eastAsia="宋体" w:hAnsi="Cambria Math"/>
+            <w:sz w:val="20"/>
+            <w:szCs w:val="20"/>
+          </w:rPr>
+          <m:t>+</m:t>
+        </m:r>
+        <m:sSup>
+          <m:sSupPr>
+            <m:ctrlPr>
+              <w:rPr>
+                <w:rFonts w:ascii="Cambria Math" w:eastAsia="宋体" w:hAnsi="Cambria Math" w:cs="Times New Roman"/>
+                <w:i/>
+                <w:sz w:val="20"/>
+                <w:szCs w:val="20"/>
+              </w:rPr>
+            </m:ctrlPr>
+          </m:sSupPr>
+          <m:e>
+            <m:r>
+              <w:rPr>
+                <w:rFonts w:ascii="Cambria Math" w:eastAsia="宋体" w:hAnsi="Cambria Math" w:cs="Times New Roman"/>
+                <w:sz w:val="20"/>
+                <w:szCs w:val="20"/>
+              </w:rPr>
+              <m:t>κ</m:t>
+            </m:r>
+          </m:e>
+          <m:sup>
+            <m:r>
+              <w:rPr>
+                <w:rFonts w:ascii="Cambria Math" w:eastAsia="宋体" w:hAnsi="Cambria Math" w:cs="Times New Roman"/>
+                <w:sz w:val="20"/>
+                <w:szCs w:val="20"/>
+              </w:rPr>
+              <m:t>'</m:t>
+            </m:r>
+          </m:sup>
+        </m:sSup>
+        <m:d>
+          <m:dPr>
+            <m:ctrlPr>
+              <w:rPr>
+                <w:rFonts w:ascii="Cambria Math" w:eastAsia="宋体" w:hAnsi="Cambria Math" w:cs="Times New Roman"/>
+                <w:i/>
+                <w:sz w:val="20"/>
+                <w:szCs w:val="20"/>
+              </w:rPr>
+            </m:ctrlPr>
+          </m:dPr>
+          <m:e>
+            <m:r>
+              <w:rPr>
+                <w:rFonts w:ascii="Cambria Math" w:eastAsia="宋体" w:hAnsi="Cambria Math" w:cs="Times New Roman"/>
+                <w:sz w:val="20"/>
+                <w:szCs w:val="20"/>
+              </w:rPr>
+              <m:t>s</m:t>
+            </m:r>
+          </m:e>
+        </m:d>
+        <m:r>
+          <m:rPr>
+            <m:sty m:val="bi"/>
+          </m:rPr>
+          <w:rPr>
+            <w:rFonts w:ascii="Cambria Math" w:eastAsia="宋体" w:hAnsi="Cambria Math"/>
+            <w:sz w:val="20"/>
+            <w:szCs w:val="20"/>
+          </w:rPr>
+          <m:t>N</m:t>
+        </m:r>
+        <m:d>
+          <m:dPr>
+            <m:ctrlPr>
+              <w:rPr>
+                <w:rFonts w:ascii="Cambria Math" w:eastAsia="宋体" w:hAnsi="Cambria Math"/>
+                <w:i/>
+                <w:sz w:val="20"/>
+                <w:szCs w:val="20"/>
+              </w:rPr>
+            </m:ctrlPr>
+          </m:dPr>
+          <m:e>
+            <m:r>
+              <w:rPr>
+                <w:rFonts w:ascii="Cambria Math" w:eastAsia="宋体" w:hAnsi="Cambria Math"/>
+                <w:sz w:val="20"/>
+                <w:szCs w:val="20"/>
+              </w:rPr>
+              <m:t>s</m:t>
+            </m:r>
+          </m:e>
+        </m:d>
+        <m:r>
+          <w:rPr>
+            <w:rFonts w:ascii="Cambria Math" w:eastAsia="宋体" w:hAnsi="Cambria Math"/>
+            <w:sz w:val="20"/>
+            <w:szCs w:val="20"/>
+          </w:rPr>
+          <m:t>-</m:t>
+        </m:r>
+        <m:r>
+          <w:rPr>
+            <w:rFonts w:ascii="Cambria Math" w:eastAsia="宋体" w:hAnsi="Cambria Math" w:cs="Times New Roman"/>
+            <w:sz w:val="20"/>
+            <w:szCs w:val="20"/>
+          </w:rPr>
+          <m:t>κ</m:t>
+        </m:r>
+        <m:d>
+          <m:dPr>
+            <m:ctrlPr>
+              <w:rPr>
+                <w:rFonts w:ascii="Cambria Math" w:eastAsia="宋体" w:hAnsi="Cambria Math" w:cs="Times New Roman"/>
+                <w:i/>
+                <w:sz w:val="20"/>
+                <w:szCs w:val="20"/>
+              </w:rPr>
+            </m:ctrlPr>
+          </m:dPr>
+          <m:e>
+            <m:r>
+              <w:rPr>
+                <w:rFonts w:ascii="Cambria Math" w:eastAsia="宋体" w:hAnsi="Cambria Math" w:cs="Times New Roman"/>
+                <w:sz w:val="20"/>
+                <w:szCs w:val="20"/>
+              </w:rPr>
+              <m:t>s</m:t>
+            </m:r>
+          </m:e>
+        </m:d>
+        <m:r>
+          <w:rPr>
+            <w:rFonts w:ascii="Cambria Math" w:eastAsia="宋体" w:hAnsi="Cambria Math"/>
+            <w:sz w:val="20"/>
+            <w:szCs w:val="20"/>
+          </w:rPr>
+          <m:t>τ</m:t>
+        </m:r>
+        <m:d>
+          <m:dPr>
+            <m:ctrlPr>
+              <w:rPr>
+                <w:rFonts w:ascii="Cambria Math" w:eastAsia="宋体" w:hAnsi="Cambria Math"/>
+                <w:i/>
+                <w:sz w:val="20"/>
+                <w:szCs w:val="20"/>
+              </w:rPr>
+            </m:ctrlPr>
+          </m:dPr>
+          <m:e>
+            <m:r>
+              <w:rPr>
+                <w:rFonts w:ascii="Cambria Math" w:eastAsia="宋体" w:hAnsi="Cambria Math"/>
+                <w:sz w:val="20"/>
+                <w:szCs w:val="20"/>
+              </w:rPr>
+              <m:t>s</m:t>
+            </m:r>
+          </m:e>
+        </m:d>
+        <m:r>
+          <m:rPr>
+            <m:sty m:val="bi"/>
+          </m:rPr>
+          <w:rPr>
+            <w:rFonts w:ascii="Cambria Math" w:eastAsia="宋体" w:hAnsi="Cambria Math"/>
+            <w:sz w:val="20"/>
+            <w:szCs w:val="20"/>
+          </w:rPr>
+          <m:t>B</m:t>
+        </m:r>
+        <m:d>
+          <m:dPr>
+            <m:ctrlPr>
+              <w:rPr>
+                <w:rFonts w:ascii="Cambria Math" w:eastAsia="宋体" w:hAnsi="Cambria Math"/>
+                <w:i/>
+                <w:sz w:val="20"/>
+                <w:szCs w:val="20"/>
+              </w:rPr>
+            </m:ctrlPr>
+          </m:dPr>
+          <m:e>
+            <m:r>
+              <w:rPr>
+                <w:rFonts w:ascii="Cambria Math" w:eastAsia="宋体" w:hAnsi="Cambria Math"/>
+                <w:sz w:val="20"/>
+                <w:szCs w:val="20"/>
+              </w:rPr>
+              <m:t>s</m:t>
+            </m:r>
+          </m:e>
+        </m:d>
       </m:oMath>
       <w:r>
         <w:rPr>
@@ -18751,15 +20467,6 @@
         </w:rPr>
         <w:t>.</w:t>
       </w:r>
-    </w:p>
-    <w:p>
-      <w:pPr>
-        <w:rPr>
-          <w:rFonts w:ascii="宋体" w:eastAsia="宋体" w:hAnsi="宋体" w:hint="eastAsia"/>
-          <w:sz w:val="20"/>
-          <w:szCs w:val="20"/>
-        </w:rPr>
-      </w:pPr>
     </w:p>
     <w:p>
       <w:pPr>

</xml_diff>

<commit_message>
Add a new demo: FfxSssr
</commit_message>
<xml_diff>
--- a/docs/Differential Geometry/1 Curves.docx
+++ b/docs/Differential Geometry/1 Curves.docx
@@ -8007,7 +8007,15 @@
           <w:sz w:val="20"/>
           <w:szCs w:val="20"/>
         </w:rPr>
-        <w:t>1)</w:t>
+        <w:t>2</w:t>
+      </w:r>
+      <w:r>
+        <w:rPr>
+          <w:rFonts w:ascii="宋体" w:eastAsia="宋体" w:hAnsi="宋体"/>
+          <w:sz w:val="20"/>
+          <w:szCs w:val="20"/>
+        </w:rPr>
+        <w:t>)</w:t>
       </w:r>
       <w:r>
         <w:rPr>
@@ -10264,19 +10272,10 @@
               </m:groupChr>
             </m:e>
             <m:lim>
-              <m:r>
-                <m:rPr>
-                  <m:sty m:val="bi"/>
-                </m:rPr>
-                <w:rPr>
-                  <w:rFonts w:ascii="Cambria Math" w:eastAsia="宋体" w:hAnsi="Cambria Math"/>
-                  <w:sz w:val="20"/>
-                  <w:szCs w:val="20"/>
-                </w:rPr>
-                <m:t>v</m:t>
-              </m:r>
               <m:d>
                 <m:dPr>
+                  <m:begChr m:val="‖"/>
+                  <m:endChr m:val="‖"/>
                   <m:ctrlPr>
                     <w:rPr>
                       <w:rFonts w:ascii="Cambria Math" w:eastAsia="宋体" w:hAnsi="Cambria Math"/>
@@ -10288,13 +10287,38 @@
                 </m:dPr>
                 <m:e>
                   <m:r>
+                    <m:rPr>
+                      <m:sty m:val="bi"/>
+                    </m:rPr>
                     <w:rPr>
                       <w:rFonts w:ascii="Cambria Math" w:eastAsia="宋体" w:hAnsi="Cambria Math"/>
                       <w:sz w:val="20"/>
                       <w:szCs w:val="20"/>
                     </w:rPr>
-                    <m:t>s</m:t>
+                    <m:t>v</m:t>
                   </m:r>
+                  <m:d>
+                    <m:dPr>
+                      <m:ctrlPr>
+                        <w:rPr>
+                          <w:rFonts w:ascii="Cambria Math" w:eastAsia="宋体" w:hAnsi="Cambria Math"/>
+                          <w:i/>
+                          <w:sz w:val="20"/>
+                          <w:szCs w:val="20"/>
+                        </w:rPr>
+                      </m:ctrlPr>
+                    </m:dPr>
+                    <m:e>
+                      <m:r>
+                        <w:rPr>
+                          <w:rFonts w:ascii="Cambria Math" w:eastAsia="宋体" w:hAnsi="Cambria Math"/>
+                          <w:sz w:val="20"/>
+                          <w:szCs w:val="20"/>
+                        </w:rPr>
+                        <m:t>s</m:t>
+                      </m:r>
+                    </m:e>
+                  </m:d>
                 </m:e>
               </m:d>
               <m:r>
@@ -10303,7 +10327,15 @@
                   <w:sz w:val="20"/>
                   <w:szCs w:val="20"/>
                 </w:rPr>
-                <m:t>=1</m:t>
+                <m:t>=</m:t>
+              </m:r>
+              <m:r>
+                <w:rPr>
+                  <w:rFonts w:ascii="Cambria Math" w:eastAsia="宋体" w:hAnsi="Cambria Math"/>
+                  <w:sz w:val="20"/>
+                  <w:szCs w:val="20"/>
+                </w:rPr>
+                <m:t>1</m:t>
               </m:r>
             </m:lim>
           </m:limUpp>
@@ -18263,6 +18295,7 @@
         </w:rPr>
         <w:t>并称为</w:t>
       </w:r>
+      <w:proofErr w:type="spellStart"/>
       <w:r>
         <w:rPr>
           <w:rFonts w:ascii="宋体" w:eastAsia="宋体" w:hAnsi="宋体"/>
@@ -18274,6 +18307,7 @@
         </w:rPr>
         <w:t>Frenet-Serret</w:t>
       </w:r>
+      <w:proofErr w:type="spellEnd"/>
       <w:r>
         <w:rPr>
           <w:rFonts w:ascii="宋体" w:eastAsia="宋体" w:hAnsi="宋体"/>
@@ -19480,7 +19514,7 @@
     <w:p>
       <w:pPr>
         <w:rPr>
-          <w:rFonts w:ascii="宋体" w:eastAsia="宋体" w:hAnsi="宋体" w:hint="eastAsia"/>
+          <w:rFonts w:ascii="宋体" w:eastAsia="宋体" w:hAnsi="宋体"/>
           <w:color w:val="000000" w:themeColor="text1"/>
           <w:sz w:val="20"/>
           <w:szCs w:val="20"/>
@@ -19785,18 +19819,7 @@
                 <w:sz w:val="20"/>
                 <w:szCs w:val="20"/>
               </w:rPr>
-              <m:t>'</m:t>
-            </m:r>
-            <m:r>
-              <m:rPr>
-                <m:sty m:val="bi"/>
-              </m:rPr>
-              <w:rPr>
-                <w:rFonts w:ascii="Cambria Math" w:eastAsia="宋体" w:hAnsi="Cambria Math"/>
-                <w:sz w:val="20"/>
-                <w:szCs w:val="20"/>
-              </w:rPr>
-              <m:t>'</m:t>
+              <m:t>''</m:t>
             </m:r>
           </m:sup>
         </m:sSup>
@@ -19936,18 +19959,7 @@
                 <w:sz w:val="20"/>
                 <w:szCs w:val="20"/>
               </w:rPr>
-              <m:t>''</m:t>
-            </m:r>
-            <m:r>
-              <m:rPr>
-                <m:sty m:val="bi"/>
-              </m:rPr>
-              <w:rPr>
-                <w:rFonts w:ascii="Cambria Math" w:eastAsia="宋体" w:hAnsi="Cambria Math"/>
-                <w:sz w:val="20"/>
-                <w:szCs w:val="20"/>
-              </w:rPr>
-              <m:t>'</m:t>
+              <m:t>'''</m:t>
             </m:r>
           </m:sup>
         </m:sSup>
@@ -20593,6 +20605,44 @@
     </w:sectPr>
   </w:body>
 </w:document>
+</file>
+
+<file path=word/endnotes.xml><?xml version="1.0" encoding="utf-8"?>
+<w:endnotes xmlns:wpc="http://schemas.microsoft.com/office/word/2010/wordprocessingCanvas" xmlns:cx="http://schemas.microsoft.com/office/drawing/2014/chartex" xmlns:cx1="http://schemas.microsoft.com/office/drawing/2015/9/8/chartex" xmlns:cx2="http://schemas.microsoft.com/office/drawing/2015/10/21/chartex" xmlns:cx3="http://schemas.microsoft.com/office/drawing/2016/5/9/chartex" xmlns:cx4="http://schemas.microsoft.com/office/drawing/2016/5/10/chartex" xmlns:cx5="http://schemas.microsoft.com/office/drawing/2016/5/11/chartex" xmlns:cx6="http://schemas.microsoft.com/office/drawing/2016/5/12/chartex" xmlns:cx7="http://schemas.microsoft.com/office/drawing/2016/5/13/chartex" xmlns:cx8="http://schemas.microsoft.com/office/drawing/2016/5/14/chartex" xmlns:mc="http://schemas.openxmlformats.org/markup-compatibility/2006" xmlns:aink="http://schemas.microsoft.com/office/drawing/2016/ink" xmlns:am3d="http://schemas.microsoft.com/office/drawing/2017/model3d" xmlns:o="urn:schemas-microsoft-com:office:office" xmlns:r="http://schemas.openxmlformats.org/officeDocument/2006/relationships" xmlns:m="http://schemas.openxmlformats.org/officeDocument/2006/math" xmlns:v="urn:schemas-microsoft-com:vml" xmlns:wp14="http://schemas.microsoft.com/office/word/2010/wordprocessingDrawing" xmlns:wp="http://schemas.openxmlformats.org/drawingml/2006/wordprocessingDrawing" xmlns:w10="urn:schemas-microsoft-com:office:word" xmlns:w="http://schemas.openxmlformats.org/wordprocessingml/2006/main" xmlns:w14="http://schemas.microsoft.com/office/word/2010/wordml" xmlns:w15="http://schemas.microsoft.com/office/word/2012/wordml" xmlns:w16cex="http://schemas.microsoft.com/office/word/2018/wordml/cex" xmlns:w16cid="http://schemas.microsoft.com/office/word/2016/wordml/cid" xmlns:w16="http://schemas.microsoft.com/office/word/2018/wordml" xmlns:w16se="http://schemas.microsoft.com/office/word/2015/wordml/symex" xmlns:wpg="http://schemas.microsoft.com/office/word/2010/wordprocessingGroup" xmlns:wpi="http://schemas.microsoft.com/office/word/2010/wordprocessingInk" xmlns:wne="http://schemas.microsoft.com/office/word/2006/wordml" xmlns:wps="http://schemas.microsoft.com/office/word/2010/wordprocessingShape" mc:Ignorable="w14 w15 w16se w16cid w16 w16cex wp14">
+  <w:endnote w:type="separator" w:id="-1">
+    <w:p>
+      <w:r>
+        <w:separator/>
+      </w:r>
+    </w:p>
+  </w:endnote>
+  <w:endnote w:type="continuationSeparator" w:id="0">
+    <w:p>
+      <w:r>
+        <w:continuationSeparator/>
+      </w:r>
+    </w:p>
+  </w:endnote>
+</w:endnotes>
+</file>
+
+<file path=word/footnotes.xml><?xml version="1.0" encoding="utf-8"?>
+<w:footnotes xmlns:wpc="http://schemas.microsoft.com/office/word/2010/wordprocessingCanvas" xmlns:cx="http://schemas.microsoft.com/office/drawing/2014/chartex" xmlns:cx1="http://schemas.microsoft.com/office/drawing/2015/9/8/chartex" xmlns:cx2="http://schemas.microsoft.com/office/drawing/2015/10/21/chartex" xmlns:cx3="http://schemas.microsoft.com/office/drawing/2016/5/9/chartex" xmlns:cx4="http://schemas.microsoft.com/office/drawing/2016/5/10/chartex" xmlns:cx5="http://schemas.microsoft.com/office/drawing/2016/5/11/chartex" xmlns:cx6="http://schemas.microsoft.com/office/drawing/2016/5/12/chartex" xmlns:cx7="http://schemas.microsoft.com/office/drawing/2016/5/13/chartex" xmlns:cx8="http://schemas.microsoft.com/office/drawing/2016/5/14/chartex" xmlns:mc="http://schemas.openxmlformats.org/markup-compatibility/2006" xmlns:aink="http://schemas.microsoft.com/office/drawing/2016/ink" xmlns:am3d="http://schemas.microsoft.com/office/drawing/2017/model3d" xmlns:o="urn:schemas-microsoft-com:office:office" xmlns:r="http://schemas.openxmlformats.org/officeDocument/2006/relationships" xmlns:m="http://schemas.openxmlformats.org/officeDocument/2006/math" xmlns:v="urn:schemas-microsoft-com:vml" xmlns:wp14="http://schemas.microsoft.com/office/word/2010/wordprocessingDrawing" xmlns:wp="http://schemas.openxmlformats.org/drawingml/2006/wordprocessingDrawing" xmlns:w10="urn:schemas-microsoft-com:office:word" xmlns:w="http://schemas.openxmlformats.org/wordprocessingml/2006/main" xmlns:w14="http://schemas.microsoft.com/office/word/2010/wordml" xmlns:w15="http://schemas.microsoft.com/office/word/2012/wordml" xmlns:w16cex="http://schemas.microsoft.com/office/word/2018/wordml/cex" xmlns:w16cid="http://schemas.microsoft.com/office/word/2016/wordml/cid" xmlns:w16="http://schemas.microsoft.com/office/word/2018/wordml" xmlns:w16se="http://schemas.microsoft.com/office/word/2015/wordml/symex" xmlns:wpg="http://schemas.microsoft.com/office/word/2010/wordprocessingGroup" xmlns:wpi="http://schemas.microsoft.com/office/word/2010/wordprocessingInk" xmlns:wne="http://schemas.microsoft.com/office/word/2006/wordml" xmlns:wps="http://schemas.microsoft.com/office/word/2010/wordprocessingShape" mc:Ignorable="w14 w15 w16se w16cid w16 w16cex wp14">
+  <w:footnote w:type="separator" w:id="-1">
+    <w:p>
+      <w:r>
+        <w:separator/>
+      </w:r>
+    </w:p>
+  </w:footnote>
+  <w:footnote w:type="continuationSeparator" w:id="0">
+    <w:p>
+      <w:r>
+        <w:continuationSeparator/>
+      </w:r>
+    </w:p>
+  </w:footnote>
+</w:footnotes>
 </file>
 
 <file path=word/numbering.xml><?xml version="1.0" encoding="utf-8"?>
@@ -21152,6 +21202,71 @@
       <w:ind w:firstLineChars="200" w:firstLine="420"/>
     </w:pPr>
   </w:style>
+  <w:style w:type="paragraph" w:styleId="a6">
+    <w:name w:val="header"/>
+    <w:basedOn w:val="a"/>
+    <w:link w:val="a7"/>
+    <w:uiPriority w:val="99"/>
+    <w:unhideWhenUsed/>
+    <w:rsid w:val="00C3539D"/>
+    <w:pPr>
+      <w:pBdr>
+        <w:bottom w:val="single" w:sz="6" w:space="1" w:color="auto"/>
+      </w:pBdr>
+      <w:tabs>
+        <w:tab w:val="center" w:pos="4153"/>
+        <w:tab w:val="right" w:pos="8306"/>
+      </w:tabs>
+      <w:snapToGrid w:val="0"/>
+      <w:jc w:val="center"/>
+    </w:pPr>
+    <w:rPr>
+      <w:sz w:val="18"/>
+      <w:szCs w:val="18"/>
+    </w:rPr>
+  </w:style>
+  <w:style w:type="character" w:customStyle="1" w:styleId="a7">
+    <w:name w:val="页眉 字符"/>
+    <w:basedOn w:val="a0"/>
+    <w:link w:val="a6"/>
+    <w:uiPriority w:val="99"/>
+    <w:rsid w:val="00C3539D"/>
+    <w:rPr>
+      <w:sz w:val="18"/>
+      <w:szCs w:val="18"/>
+    </w:rPr>
+  </w:style>
+  <w:style w:type="paragraph" w:styleId="a8">
+    <w:name w:val="footer"/>
+    <w:basedOn w:val="a"/>
+    <w:link w:val="a9"/>
+    <w:uiPriority w:val="99"/>
+    <w:unhideWhenUsed/>
+    <w:rsid w:val="00C3539D"/>
+    <w:pPr>
+      <w:tabs>
+        <w:tab w:val="center" w:pos="4153"/>
+        <w:tab w:val="right" w:pos="8306"/>
+      </w:tabs>
+      <w:snapToGrid w:val="0"/>
+      <w:jc w:val="left"/>
+    </w:pPr>
+    <w:rPr>
+      <w:sz w:val="18"/>
+      <w:szCs w:val="18"/>
+    </w:rPr>
+  </w:style>
+  <w:style w:type="character" w:customStyle="1" w:styleId="a9">
+    <w:name w:val="页脚 字符"/>
+    <w:basedOn w:val="a0"/>
+    <w:link w:val="a8"/>
+    <w:uiPriority w:val="99"/>
+    <w:rsid w:val="00C3539D"/>
+    <w:rPr>
+      <w:sz w:val="18"/>
+      <w:szCs w:val="18"/>
+    </w:rPr>
+  </w:style>
 </w:styles>
 </file>
 

</xml_diff>